<commit_message>
Added background as separate document.
</commit_message>
<xml_diff>
--- a/final/evaluation.docx
+++ b/final/evaluation.docx
@@ -103,11 +103,96 @@
           <w:szCs w:val="20"/>
         </w:rPr>
       </w:pPr>
-    </w:p>
-    <w:p>
+      <w:r>
+        <w:rPr>
+          <w:sz w:val="20"/>
+          <w:szCs w:val="20"/>
+        </w:rPr>
+        <w:t xml:space="preserve">As this dissertation progressed, a new repository, archiving all feeds, was established by </w:t>
+      </w:r>
+      <w:proofErr w:type="spellStart"/>
+      <w:r>
+        <w:rPr>
+          <w:sz w:val="20"/>
+          <w:szCs w:val="20"/>
+        </w:rPr>
+        <w:t>OpenTrainTimes</w:t>
+      </w:r>
+      <w:proofErr w:type="spellEnd"/>
+      <w:r>
+        <w:rPr>
+          <w:rStyle w:val="FootnoteReference"/>
+          <w:sz w:val="20"/>
+          <w:szCs w:val="20"/>
+        </w:rPr>
+        <w:footnoteReference w:id="1"/>
+      </w:r>
+      <w:r>
+        <w:rPr>
+          <w:sz w:val="20"/>
+          <w:szCs w:val="20"/>
+        </w:rPr>
+        <w:t>. However, switching to the new mirror would have incurred too much work</w:t>
+      </w:r>
+      <w:r>
+        <w:rPr>
+          <w:sz w:val="20"/>
+          <w:szCs w:val="20"/>
+        </w:rPr>
+        <w:t>, both from an extraction, but particularly a transformation, perspective.</w:t>
+      </w:r>
+    </w:p>
+    <w:p>
+      <w:pPr>
+        <w:jc w:val="both"/>
+        <w:rPr>
+          <w:sz w:val="20"/>
+          <w:szCs w:val="20"/>
+        </w:rPr>
+      </w:pPr>
+      <w:r>
+        <w:rPr>
+          <w:sz w:val="20"/>
+          <w:szCs w:val="20"/>
+        </w:rPr>
+        <w:t>T</w:t>
+      </w:r>
+      <w:r>
+        <w:rPr>
+          <w:sz w:val="20"/>
+          <w:szCs w:val="20"/>
+        </w:rPr>
+        <w:t xml:space="preserve">here is scope for comprised data integrity. </w:t>
+      </w:r>
+      <w:r>
+        <w:rPr>
+          <w:sz w:val="20"/>
+          <w:szCs w:val="20"/>
+        </w:rPr>
+        <w:t>With no archived CORPUS information, it is possible, though unlikely, that TIPLOCs and STANOXs in 2018 referred to different locations as they do in 2020.</w:t>
+      </w:r>
+    </w:p>
+    <w:p>
+      <w:pPr>
+        <w:jc w:val="both"/>
+        <w:rPr>
+          <w:sz w:val="20"/>
+          <w:szCs w:val="20"/>
+        </w:rPr>
+      </w:pPr>
       <w:bookmarkStart w:id="0" w:name="_GoBack"/>
       <w:bookmarkEnd w:id="0"/>
     </w:p>
+    <w:p>
+      <w:pPr>
+        <w:jc w:val="both"/>
+        <w:rPr>
+          <w:sz w:val="20"/>
+          <w:szCs w:val="20"/>
+        </w:rPr>
+      </w:pPr>
+    </w:p>
+    <w:p/>
     <w:sectPr>
       <w:pgSz w:w="11906" w:h="16838"/>
       <w:pgMar w:top="1440" w:right="1440" w:bottom="1440" w:left="1440" w:header="708" w:footer="708" w:gutter="0"/>
@@ -116,6 +201,75 @@
     </w:sectPr>
   </w:body>
 </w:document>
+</file>
+
+<file path=word/endnotes.xml><?xml version="1.0" encoding="utf-8"?>
+<w:endnotes xmlns:wpc="http://schemas.microsoft.com/office/word/2010/wordprocessingCanvas" xmlns:cx="http://schemas.microsoft.com/office/drawing/2014/chartex" xmlns:cx1="http://schemas.microsoft.com/office/drawing/2015/9/8/chartex" xmlns:cx2="http://schemas.microsoft.com/office/drawing/2015/10/21/chartex" xmlns:cx3="http://schemas.microsoft.com/office/drawing/2016/5/9/chartex" xmlns:cx4="http://schemas.microsoft.com/office/drawing/2016/5/10/chartex" xmlns:cx5="http://schemas.microsoft.com/office/drawing/2016/5/11/chartex" xmlns:cx6="http://schemas.microsoft.com/office/drawing/2016/5/12/chartex" xmlns:cx7="http://schemas.microsoft.com/office/drawing/2016/5/13/chartex" xmlns:cx8="http://schemas.microsoft.com/office/drawing/2016/5/14/chartex" xmlns:mc="http://schemas.openxmlformats.org/markup-compatibility/2006" xmlns:aink="http://schemas.microsoft.com/office/drawing/2016/ink" xmlns:am3d="http://schemas.microsoft.com/office/drawing/2017/model3d" xmlns:o="urn:schemas-microsoft-com:office:office" xmlns:r="http://schemas.openxmlformats.org/officeDocument/2006/relationships" xmlns:m="http://schemas.openxmlformats.org/officeDocument/2006/math" xmlns:v="urn:schemas-microsoft-com:vml" xmlns:wp14="http://schemas.microsoft.com/office/word/2010/wordprocessingDrawing" xmlns:wp="http://schemas.openxmlformats.org/drawingml/2006/wordprocessingDrawing" xmlns:w10="urn:schemas-microsoft-com:office:word" xmlns:w="http://schemas.openxmlformats.org/wordprocessingml/2006/main" xmlns:w14="http://schemas.microsoft.com/office/word/2010/wordml" xmlns:w15="http://schemas.microsoft.com/office/word/2012/wordml" xmlns:w16cid="http://schemas.microsoft.com/office/word/2016/wordml/cid" xmlns:w16se="http://schemas.microsoft.com/office/word/2015/wordml/symex" xmlns:wpg="http://schemas.microsoft.com/office/word/2010/wordprocessingGroup" xmlns:wpi="http://schemas.microsoft.com/office/word/2010/wordprocessingInk" xmlns:wne="http://schemas.microsoft.com/office/word/2006/wordml" xmlns:wps="http://schemas.microsoft.com/office/word/2010/wordprocessingShape" mc:Ignorable="w14 w15 w16se w16cid wp14">
+  <w:endnote w:type="separator" w:id="-1">
+    <w:p>
+      <w:pPr>
+        <w:spacing w:after="0" w:line="240" w:lineRule="auto"/>
+      </w:pPr>
+      <w:r>
+        <w:separator/>
+      </w:r>
+    </w:p>
+  </w:endnote>
+  <w:endnote w:type="continuationSeparator" w:id="0">
+    <w:p>
+      <w:pPr>
+        <w:spacing w:after="0" w:line="240" w:lineRule="auto"/>
+      </w:pPr>
+      <w:r>
+        <w:continuationSeparator/>
+      </w:r>
+    </w:p>
+  </w:endnote>
+</w:endnotes>
+</file>
+
+<file path=word/footnotes.xml><?xml version="1.0" encoding="utf-8"?>
+<w:footnotes xmlns:wpc="http://schemas.microsoft.com/office/word/2010/wordprocessingCanvas" xmlns:cx="http://schemas.microsoft.com/office/drawing/2014/chartex" xmlns:cx1="http://schemas.microsoft.com/office/drawing/2015/9/8/chartex" xmlns:cx2="http://schemas.microsoft.com/office/drawing/2015/10/21/chartex" xmlns:cx3="http://schemas.microsoft.com/office/drawing/2016/5/9/chartex" xmlns:cx4="http://schemas.microsoft.com/office/drawing/2016/5/10/chartex" xmlns:cx5="http://schemas.microsoft.com/office/drawing/2016/5/11/chartex" xmlns:cx6="http://schemas.microsoft.com/office/drawing/2016/5/12/chartex" xmlns:cx7="http://schemas.microsoft.com/office/drawing/2016/5/13/chartex" xmlns:cx8="http://schemas.microsoft.com/office/drawing/2016/5/14/chartex" xmlns:mc="http://schemas.openxmlformats.org/markup-compatibility/2006" xmlns:aink="http://schemas.microsoft.com/office/drawing/2016/ink" xmlns:am3d="http://schemas.microsoft.com/office/drawing/2017/model3d" xmlns:o="urn:schemas-microsoft-com:office:office" xmlns:r="http://schemas.openxmlformats.org/officeDocument/2006/relationships" xmlns:m="http://schemas.openxmlformats.org/officeDocument/2006/math" xmlns:v="urn:schemas-microsoft-com:vml" xmlns:wp14="http://schemas.microsoft.com/office/word/2010/wordprocessingDrawing" xmlns:wp="http://schemas.openxmlformats.org/drawingml/2006/wordprocessingDrawing" xmlns:w10="urn:schemas-microsoft-com:office:word" xmlns:w="http://schemas.openxmlformats.org/wordprocessingml/2006/main" xmlns:w14="http://schemas.microsoft.com/office/word/2010/wordml" xmlns:w15="http://schemas.microsoft.com/office/word/2012/wordml" xmlns:w16cid="http://schemas.microsoft.com/office/word/2016/wordml/cid" xmlns:w16se="http://schemas.microsoft.com/office/word/2015/wordml/symex" xmlns:wpg="http://schemas.microsoft.com/office/word/2010/wordprocessingGroup" xmlns:wpi="http://schemas.microsoft.com/office/word/2010/wordprocessingInk" xmlns:wne="http://schemas.microsoft.com/office/word/2006/wordml" xmlns:wps="http://schemas.microsoft.com/office/word/2010/wordprocessingShape" mc:Ignorable="w14 w15 w16se w16cid wp14">
+  <w:footnote w:type="separator" w:id="-1">
+    <w:p>
+      <w:pPr>
+        <w:spacing w:after="0" w:line="240" w:lineRule="auto"/>
+      </w:pPr>
+      <w:r>
+        <w:separator/>
+      </w:r>
+    </w:p>
+  </w:footnote>
+  <w:footnote w:type="continuationSeparator" w:id="0">
+    <w:p>
+      <w:pPr>
+        <w:spacing w:after="0" w:line="240" w:lineRule="auto"/>
+      </w:pPr>
+      <w:r>
+        <w:continuationSeparator/>
+      </w:r>
+    </w:p>
+  </w:footnote>
+  <w:footnote w:id="1">
+    <w:p>
+      <w:pPr>
+        <w:pStyle w:val="FootnoteText"/>
+      </w:pPr>
+      <w:r>
+        <w:rPr>
+          <w:rStyle w:val="FootnoteReference"/>
+        </w:rPr>
+        <w:footnoteRef/>
+      </w:r>
+      <w:r>
+        <w:t xml:space="preserve"> </w:t>
+      </w:r>
+      <w:r>
+        <w:t>https://networkrail.opendata.opentraintimes.com/</w:t>
+      </w:r>
+    </w:p>
+  </w:footnote>
+</w:footnotes>
 </file>
 
 <file path=word/styles.xml><?xml version="1.0" encoding="utf-8"?>
@@ -545,6 +699,45 @@
     <w:semiHidden/>
     <w:unhideWhenUsed/>
   </w:style>
+  <w:style w:type="paragraph" w:styleId="FootnoteText">
+    <w:name w:val="footnote text"/>
+    <w:basedOn w:val="Normal"/>
+    <w:link w:val="FootnoteTextChar"/>
+    <w:uiPriority w:val="99"/>
+    <w:semiHidden/>
+    <w:unhideWhenUsed/>
+    <w:rsid w:val="00476F16"/>
+    <w:pPr>
+      <w:spacing w:after="0" w:line="240" w:lineRule="auto"/>
+    </w:pPr>
+    <w:rPr>
+      <w:sz w:val="20"/>
+      <w:szCs w:val="20"/>
+    </w:rPr>
+  </w:style>
+  <w:style w:type="character" w:customStyle="1" w:styleId="FootnoteTextChar">
+    <w:name w:val="Footnote Text Char"/>
+    <w:basedOn w:val="DefaultParagraphFont"/>
+    <w:link w:val="FootnoteText"/>
+    <w:uiPriority w:val="99"/>
+    <w:semiHidden/>
+    <w:rsid w:val="00476F16"/>
+    <w:rPr>
+      <w:sz w:val="20"/>
+      <w:szCs w:val="20"/>
+    </w:rPr>
+  </w:style>
+  <w:style w:type="character" w:styleId="FootnoteReference">
+    <w:name w:val="footnote reference"/>
+    <w:basedOn w:val="DefaultParagraphFont"/>
+    <w:uiPriority w:val="99"/>
+    <w:semiHidden/>
+    <w:unhideWhenUsed/>
+    <w:rsid w:val="00476F16"/>
+    <w:rPr>
+      <w:vertAlign w:val="superscript"/>
+    </w:rPr>
+  </w:style>
 </w:styles>
 </file>
 

</xml_diff>